<commit_message>
Updated phase 3 report
</commit_message>
<xml_diff>
--- a/Phase_3/CRUD matrix.docx
+++ b/Phase_3/CRUD matrix.docx
@@ -6,14 +6,17 @@
       <w:pPr>
         <w:jc w:val="center"/>
         <w:rPr>
+          <w:rFonts w:asciiTheme="majorBidi" w:hAnsiTheme="majorBidi" w:cstheme="majorBidi"/>
           <w:b/>
           <w:bCs/>
           <w:sz w:val="32"/>
           <w:szCs w:val="32"/>
         </w:rPr>
       </w:pPr>
+      <w:bookmarkStart w:id="0" w:name="_Hlk170395752"/>
       <w:r>
         <w:rPr>
+          <w:rFonts w:asciiTheme="majorBidi" w:hAnsiTheme="majorBidi" w:cstheme="majorBidi"/>
           <w:b/>
           <w:bCs/>
           <w:sz w:val="32"/>
@@ -25,6 +28,7 @@
     <w:p>
       <w:pPr>
         <w:rPr>
+          <w:rFonts w:asciiTheme="majorBidi" w:hAnsiTheme="majorBidi" w:cstheme="majorBidi"/>
           <w:b/>
           <w:bCs/>
           <w:sz w:val="28"/>
@@ -33,6 +37,7 @@
       </w:pPr>
       <w:r>
         <w:rPr>
+          <w:rFonts w:asciiTheme="majorBidi" w:hAnsiTheme="majorBidi" w:cstheme="majorBidi"/>
           <w:b/>
           <w:bCs/>
           <w:sz w:val="28"/>
@@ -44,6 +49,7 @@
     <w:p>
       <w:pPr>
         <w:rPr>
+          <w:rFonts w:asciiTheme="majorBidi" w:hAnsiTheme="majorBidi" w:cstheme="majorBidi"/>
           <w:b/>
           <w:bCs/>
           <w:sz w:val="28"/>
@@ -54,6 +60,7 @@
     <w:p>
       <w:pPr>
         <w:rPr>
+          <w:rFonts w:asciiTheme="majorBidi" w:hAnsiTheme="majorBidi" w:cstheme="majorBidi"/>
           <w:b/>
           <w:bCs/>
           <w:sz w:val="28"/>
@@ -62,6 +69,7 @@
       </w:pPr>
       <w:r>
         <w:rPr>
+          <w:rFonts w:asciiTheme="majorBidi" w:hAnsiTheme="majorBidi" w:cstheme="majorBidi"/>
           <w:b/>
           <w:bCs/>
           <w:sz w:val="28"/>
@@ -92,12 +100,14 @@
           <w:p>
             <w:pPr>
               <w:rPr>
-                <w:sz w:val="24"/>
-                <w:szCs w:val="24"/>
-              </w:rPr>
-            </w:pPr>
-            <w:r>
-              <w:rPr>
+                <w:rFonts w:asciiTheme="majorBidi" w:hAnsiTheme="majorBidi" w:cstheme="majorBidi"/>
+                <w:sz w:val="24"/>
+                <w:szCs w:val="24"/>
+              </w:rPr>
+            </w:pPr>
+            <w:r>
+              <w:rPr>
+                <w:rFonts w:asciiTheme="majorBidi" w:hAnsiTheme="majorBidi" w:cstheme="majorBidi"/>
                 <w:b/>
                 <w:bCs/>
                 <w:sz w:val="24"/>
@@ -114,6 +124,7 @@
           <w:p>
             <w:pPr>
               <w:rPr>
+                <w:rFonts w:asciiTheme="majorBidi" w:hAnsiTheme="majorBidi" w:cstheme="majorBidi"/>
                 <w:b/>
                 <w:bCs/>
                 <w:sz w:val="24"/>
@@ -122,6 +133,7 @@
             </w:pPr>
             <w:r>
               <w:rPr>
+                <w:rFonts w:asciiTheme="majorBidi" w:hAnsiTheme="majorBidi" w:cstheme="majorBidi"/>
                 <w:b/>
                 <w:bCs/>
                 <w:sz w:val="24"/>
@@ -138,6 +150,7 @@
           <w:p>
             <w:pPr>
               <w:rPr>
+                <w:rFonts w:asciiTheme="majorBidi" w:hAnsiTheme="majorBidi" w:cstheme="majorBidi"/>
                 <w:b/>
                 <w:bCs/>
                 <w:sz w:val="24"/>
@@ -146,6 +159,7 @@
             </w:pPr>
             <w:r>
               <w:rPr>
+                <w:rFonts w:asciiTheme="majorBidi" w:hAnsiTheme="majorBidi" w:cstheme="majorBidi"/>
                 <w:b/>
                 <w:bCs/>
                 <w:sz w:val="24"/>
@@ -167,12 +181,14 @@
           <w:p>
             <w:pPr>
               <w:rPr>
-                <w:sz w:val="24"/>
-                <w:szCs w:val="24"/>
-              </w:rPr>
-            </w:pPr>
-            <w:r>
-              <w:rPr>
+                <w:rFonts w:asciiTheme="majorBidi" w:hAnsiTheme="majorBidi" w:cstheme="majorBidi"/>
+                <w:sz w:val="24"/>
+                <w:szCs w:val="24"/>
+              </w:rPr>
+            </w:pPr>
+            <w:r>
+              <w:rPr>
+                <w:rFonts w:asciiTheme="majorBidi" w:hAnsiTheme="majorBidi" w:cstheme="majorBidi"/>
                 <w:sz w:val="24"/>
                 <w:szCs w:val="24"/>
               </w:rPr>
@@ -187,12 +203,14 @@
           <w:p>
             <w:pPr>
               <w:rPr>
-                <w:sz w:val="24"/>
-                <w:szCs w:val="24"/>
-              </w:rPr>
-            </w:pPr>
-            <w:r>
-              <w:rPr>
+                <w:rFonts w:asciiTheme="majorBidi" w:hAnsiTheme="majorBidi" w:cstheme="majorBidi"/>
+                <w:sz w:val="24"/>
+                <w:szCs w:val="24"/>
+              </w:rPr>
+            </w:pPr>
+            <w:r>
+              <w:rPr>
+                <w:rFonts w:asciiTheme="majorBidi" w:hAnsiTheme="majorBidi" w:cstheme="majorBidi"/>
                 <w:sz w:val="24"/>
                 <w:szCs w:val="24"/>
               </w:rPr>
@@ -207,6 +225,7 @@
           <w:p>
             <w:pPr>
               <w:rPr>
+                <w:rFonts w:asciiTheme="majorBidi" w:hAnsiTheme="majorBidi" w:cstheme="majorBidi"/>
                 <w:sz w:val="24"/>
                 <w:szCs w:val="24"/>
               </w:rPr>
@@ -225,12 +244,14 @@
           <w:p>
             <w:pPr>
               <w:rPr>
-                <w:sz w:val="24"/>
-                <w:szCs w:val="24"/>
-              </w:rPr>
-            </w:pPr>
-            <w:r>
-              <w:rPr>
+                <w:rFonts w:asciiTheme="majorBidi" w:hAnsiTheme="majorBidi" w:cstheme="majorBidi"/>
+                <w:sz w:val="24"/>
+                <w:szCs w:val="24"/>
+              </w:rPr>
+            </w:pPr>
+            <w:r>
+              <w:rPr>
+                <w:rFonts w:asciiTheme="majorBidi" w:hAnsiTheme="majorBidi" w:cstheme="majorBidi"/>
                 <w:sz w:val="24"/>
                 <w:szCs w:val="24"/>
               </w:rPr>
@@ -245,6 +266,7 @@
           <w:p>
             <w:pPr>
               <w:rPr>
+                <w:rFonts w:asciiTheme="majorBidi" w:hAnsiTheme="majorBidi" w:cstheme="majorBidi"/>
                 <w:sz w:val="24"/>
                 <w:szCs w:val="24"/>
               </w:rPr>
@@ -258,6 +280,7 @@
           <w:p>
             <w:pPr>
               <w:rPr>
+                <w:rFonts w:asciiTheme="majorBidi" w:hAnsiTheme="majorBidi" w:cstheme="majorBidi"/>
                 <w:sz w:val="24"/>
                 <w:szCs w:val="24"/>
               </w:rPr>
@@ -276,12 +299,14 @@
           <w:p>
             <w:pPr>
               <w:rPr>
-                <w:sz w:val="24"/>
-                <w:szCs w:val="24"/>
-              </w:rPr>
-            </w:pPr>
-            <w:r>
-              <w:rPr>
+                <w:rFonts w:asciiTheme="majorBidi" w:hAnsiTheme="majorBidi" w:cstheme="majorBidi"/>
+                <w:sz w:val="24"/>
+                <w:szCs w:val="24"/>
+              </w:rPr>
+            </w:pPr>
+            <w:r>
+              <w:rPr>
+                <w:rFonts w:asciiTheme="majorBidi" w:hAnsiTheme="majorBidi" w:cstheme="majorBidi"/>
                 <w:sz w:val="24"/>
                 <w:szCs w:val="24"/>
               </w:rPr>
@@ -296,6 +321,7 @@
           <w:p>
             <w:pPr>
               <w:rPr>
+                <w:rFonts w:asciiTheme="majorBidi" w:hAnsiTheme="majorBidi" w:cstheme="majorBidi"/>
                 <w:sz w:val="24"/>
                 <w:szCs w:val="24"/>
               </w:rPr>
@@ -309,12 +335,14 @@
           <w:p>
             <w:pPr>
               <w:rPr>
-                <w:sz w:val="24"/>
-                <w:szCs w:val="24"/>
-              </w:rPr>
-            </w:pPr>
-            <w:r>
-              <w:rPr>
+                <w:rFonts w:asciiTheme="majorBidi" w:hAnsiTheme="majorBidi" w:cstheme="majorBidi"/>
+                <w:sz w:val="24"/>
+                <w:szCs w:val="24"/>
+              </w:rPr>
+            </w:pPr>
+            <w:r>
+              <w:rPr>
+                <w:rFonts w:asciiTheme="majorBidi" w:hAnsiTheme="majorBidi" w:cstheme="majorBidi"/>
                 <w:sz w:val="24"/>
                 <w:szCs w:val="24"/>
               </w:rPr>
@@ -334,12 +362,14 @@
           <w:p>
             <w:pPr>
               <w:rPr>
-                <w:sz w:val="24"/>
-                <w:szCs w:val="24"/>
-              </w:rPr>
-            </w:pPr>
-            <w:r>
-              <w:rPr>
+                <w:rFonts w:asciiTheme="majorBidi" w:hAnsiTheme="majorBidi" w:cstheme="majorBidi"/>
+                <w:sz w:val="24"/>
+                <w:szCs w:val="24"/>
+              </w:rPr>
+            </w:pPr>
+            <w:r>
+              <w:rPr>
+                <w:rFonts w:asciiTheme="majorBidi" w:hAnsiTheme="majorBidi" w:cstheme="majorBidi"/>
                 <w:sz w:val="24"/>
                 <w:szCs w:val="24"/>
               </w:rPr>
@@ -354,6 +384,7 @@
           <w:p>
             <w:pPr>
               <w:rPr>
+                <w:rFonts w:asciiTheme="majorBidi" w:hAnsiTheme="majorBidi" w:cstheme="majorBidi"/>
                 <w:sz w:val="24"/>
                 <w:szCs w:val="24"/>
               </w:rPr>
@@ -367,6 +398,7 @@
           <w:p>
             <w:pPr>
               <w:rPr>
+                <w:rFonts w:asciiTheme="majorBidi" w:hAnsiTheme="majorBidi" w:cstheme="majorBidi"/>
                 <w:sz w:val="24"/>
                 <w:szCs w:val="24"/>
               </w:rPr>
@@ -385,12 +417,14 @@
           <w:p>
             <w:pPr>
               <w:rPr>
-                <w:sz w:val="24"/>
-                <w:szCs w:val="24"/>
-              </w:rPr>
-            </w:pPr>
-            <w:r>
-              <w:rPr>
+                <w:rFonts w:asciiTheme="majorBidi" w:hAnsiTheme="majorBidi" w:cstheme="majorBidi"/>
+                <w:sz w:val="24"/>
+                <w:szCs w:val="24"/>
+              </w:rPr>
+            </w:pPr>
+            <w:r>
+              <w:rPr>
+                <w:rFonts w:asciiTheme="majorBidi" w:hAnsiTheme="majorBidi" w:cstheme="majorBidi"/>
                 <w:sz w:val="24"/>
                 <w:szCs w:val="24"/>
               </w:rPr>
@@ -405,6 +439,7 @@
           <w:p>
             <w:pPr>
               <w:rPr>
+                <w:rFonts w:asciiTheme="majorBidi" w:hAnsiTheme="majorBidi" w:cstheme="majorBidi"/>
                 <w:sz w:val="24"/>
                 <w:szCs w:val="24"/>
               </w:rPr>
@@ -418,6 +453,7 @@
           <w:p>
             <w:pPr>
               <w:rPr>
+                <w:rFonts w:asciiTheme="majorBidi" w:hAnsiTheme="majorBidi" w:cstheme="majorBidi"/>
                 <w:sz w:val="24"/>
                 <w:szCs w:val="24"/>
               </w:rPr>
@@ -436,12 +472,14 @@
           <w:p>
             <w:pPr>
               <w:rPr>
-                <w:sz w:val="24"/>
-                <w:szCs w:val="24"/>
-              </w:rPr>
-            </w:pPr>
-            <w:r>
-              <w:rPr>
+                <w:rFonts w:asciiTheme="majorBidi" w:hAnsiTheme="majorBidi" w:cstheme="majorBidi"/>
+                <w:sz w:val="24"/>
+                <w:szCs w:val="24"/>
+              </w:rPr>
+            </w:pPr>
+            <w:r>
+              <w:rPr>
+                <w:rFonts w:asciiTheme="majorBidi" w:hAnsiTheme="majorBidi" w:cstheme="majorBidi"/>
                 <w:sz w:val="24"/>
                 <w:szCs w:val="24"/>
               </w:rPr>
@@ -456,6 +494,7 @@
           <w:p>
             <w:pPr>
               <w:rPr>
+                <w:rFonts w:asciiTheme="majorBidi" w:hAnsiTheme="majorBidi" w:cstheme="majorBidi"/>
                 <w:sz w:val="24"/>
                 <w:szCs w:val="24"/>
               </w:rPr>
@@ -469,12 +508,14 @@
           <w:p>
             <w:pPr>
               <w:rPr>
-                <w:sz w:val="24"/>
-                <w:szCs w:val="24"/>
-              </w:rPr>
-            </w:pPr>
-            <w:r>
-              <w:rPr>
+                <w:rFonts w:asciiTheme="majorBidi" w:hAnsiTheme="majorBidi" w:cstheme="majorBidi"/>
+                <w:sz w:val="24"/>
+                <w:szCs w:val="24"/>
+              </w:rPr>
+            </w:pPr>
+            <w:r>
+              <w:rPr>
+                <w:rFonts w:asciiTheme="majorBidi" w:hAnsiTheme="majorBidi" w:cstheme="majorBidi"/>
                 <w:sz w:val="24"/>
                 <w:szCs w:val="24"/>
               </w:rPr>
@@ -487,12 +528,14 @@
     <w:p>
       <w:pPr>
         <w:rPr>
+          <w:rFonts w:asciiTheme="majorBidi" w:hAnsiTheme="majorBidi" w:cstheme="majorBidi"/>
           <w:sz w:val="24"/>
           <w:szCs w:val="24"/>
         </w:rPr>
       </w:pPr>
       <w:r>
         <w:rPr>
+          <w:rFonts w:asciiTheme="majorBidi" w:hAnsiTheme="majorBidi" w:cstheme="majorBidi"/>
           <w:sz w:val="24"/>
           <w:szCs w:val="24"/>
         </w:rPr>
@@ -520,12 +563,14 @@
           <w:p>
             <w:pPr>
               <w:rPr>
-                <w:sz w:val="24"/>
-                <w:szCs w:val="24"/>
-              </w:rPr>
-            </w:pPr>
-            <w:r>
-              <w:rPr>
+                <w:rFonts w:asciiTheme="majorBidi" w:hAnsiTheme="majorBidi" w:cstheme="majorBidi"/>
+                <w:sz w:val="24"/>
+                <w:szCs w:val="24"/>
+              </w:rPr>
+            </w:pPr>
+            <w:r>
+              <w:rPr>
+                <w:rFonts w:asciiTheme="majorBidi" w:hAnsiTheme="majorBidi" w:cstheme="majorBidi"/>
                 <w:b/>
                 <w:bCs/>
                 <w:sz w:val="24"/>
@@ -543,12 +588,14 @@
           <w:p>
             <w:pPr>
               <w:rPr>
-                <w:sz w:val="24"/>
-                <w:szCs w:val="24"/>
-              </w:rPr>
-            </w:pPr>
-            <w:r>
-              <w:rPr>
+                <w:rFonts w:asciiTheme="majorBidi" w:hAnsiTheme="majorBidi" w:cstheme="majorBidi"/>
+                <w:sz w:val="24"/>
+                <w:szCs w:val="24"/>
+              </w:rPr>
+            </w:pPr>
+            <w:r>
+              <w:rPr>
+                <w:rFonts w:asciiTheme="majorBidi" w:hAnsiTheme="majorBidi" w:cstheme="majorBidi"/>
                 <w:b/>
                 <w:bCs/>
                 <w:sz w:val="24"/>
@@ -570,12 +617,14 @@
           <w:p>
             <w:pPr>
               <w:rPr>
-                <w:sz w:val="24"/>
-                <w:szCs w:val="24"/>
-              </w:rPr>
-            </w:pPr>
-            <w:r>
-              <w:rPr>
+                <w:rFonts w:asciiTheme="majorBidi" w:hAnsiTheme="majorBidi" w:cstheme="majorBidi"/>
+                <w:sz w:val="24"/>
+                <w:szCs w:val="24"/>
+              </w:rPr>
+            </w:pPr>
+            <w:r>
+              <w:rPr>
+                <w:rFonts w:asciiTheme="majorBidi" w:hAnsiTheme="majorBidi" w:cstheme="majorBidi"/>
                 <w:sz w:val="24"/>
                 <w:szCs w:val="24"/>
               </w:rPr>
@@ -590,6 +639,7 @@
           <w:p>
             <w:pPr>
               <w:rPr>
+                <w:rFonts w:asciiTheme="majorBidi" w:hAnsiTheme="majorBidi" w:cstheme="majorBidi"/>
                 <w:sz w:val="24"/>
                 <w:szCs w:val="24"/>
               </w:rPr>
@@ -608,12 +658,14 @@
           <w:p>
             <w:pPr>
               <w:rPr>
-                <w:sz w:val="24"/>
-                <w:szCs w:val="24"/>
-              </w:rPr>
-            </w:pPr>
-            <w:r>
-              <w:rPr>
+                <w:rFonts w:asciiTheme="majorBidi" w:hAnsiTheme="majorBidi" w:cstheme="majorBidi"/>
+                <w:sz w:val="24"/>
+                <w:szCs w:val="24"/>
+              </w:rPr>
+            </w:pPr>
+            <w:r>
+              <w:rPr>
+                <w:rFonts w:asciiTheme="majorBidi" w:hAnsiTheme="majorBidi" w:cstheme="majorBidi"/>
                 <w:sz w:val="24"/>
                 <w:szCs w:val="24"/>
               </w:rPr>
@@ -628,6 +680,7 @@
           <w:p>
             <w:pPr>
               <w:rPr>
+                <w:rFonts w:asciiTheme="majorBidi" w:hAnsiTheme="majorBidi" w:cstheme="majorBidi"/>
                 <w:sz w:val="24"/>
                 <w:szCs w:val="24"/>
               </w:rPr>
@@ -646,12 +699,14 @@
           <w:p>
             <w:pPr>
               <w:rPr>
-                <w:sz w:val="24"/>
-                <w:szCs w:val="24"/>
-              </w:rPr>
-            </w:pPr>
-            <w:r>
-              <w:rPr>
+                <w:rFonts w:asciiTheme="majorBidi" w:hAnsiTheme="majorBidi" w:cstheme="majorBidi"/>
+                <w:sz w:val="24"/>
+                <w:szCs w:val="24"/>
+              </w:rPr>
+            </w:pPr>
+            <w:r>
+              <w:rPr>
+                <w:rFonts w:asciiTheme="majorBidi" w:hAnsiTheme="majorBidi" w:cstheme="majorBidi"/>
                 <w:sz w:val="24"/>
                 <w:szCs w:val="24"/>
               </w:rPr>
@@ -666,6 +721,7 @@
           <w:p>
             <w:pPr>
               <w:rPr>
+                <w:rFonts w:asciiTheme="majorBidi" w:hAnsiTheme="majorBidi" w:cstheme="majorBidi"/>
                 <w:sz w:val="24"/>
                 <w:szCs w:val="24"/>
               </w:rPr>
@@ -684,12 +740,14 @@
           <w:p>
             <w:pPr>
               <w:rPr>
-                <w:sz w:val="24"/>
-                <w:szCs w:val="24"/>
-              </w:rPr>
-            </w:pPr>
-            <w:r>
-              <w:rPr>
+                <w:rFonts w:asciiTheme="majorBidi" w:hAnsiTheme="majorBidi" w:cstheme="majorBidi"/>
+                <w:sz w:val="24"/>
+                <w:szCs w:val="24"/>
+              </w:rPr>
+            </w:pPr>
+            <w:r>
+              <w:rPr>
+                <w:rFonts w:asciiTheme="majorBidi" w:hAnsiTheme="majorBidi" w:cstheme="majorBidi"/>
                 <w:sz w:val="24"/>
                 <w:szCs w:val="24"/>
               </w:rPr>
@@ -704,12 +762,14 @@
           <w:p>
             <w:pPr>
               <w:rPr>
-                <w:sz w:val="24"/>
-                <w:szCs w:val="24"/>
-              </w:rPr>
-            </w:pPr>
-            <w:r>
-              <w:rPr>
+                <w:rFonts w:asciiTheme="majorBidi" w:hAnsiTheme="majorBidi" w:cstheme="majorBidi"/>
+                <w:sz w:val="24"/>
+                <w:szCs w:val="24"/>
+              </w:rPr>
+            </w:pPr>
+            <w:r>
+              <w:rPr>
+                <w:rFonts w:asciiTheme="majorBidi" w:hAnsiTheme="majorBidi" w:cstheme="majorBidi"/>
                 <w:sz w:val="24"/>
                 <w:szCs w:val="24"/>
               </w:rPr>
@@ -729,12 +789,14 @@
           <w:p>
             <w:pPr>
               <w:rPr>
-                <w:sz w:val="24"/>
-                <w:szCs w:val="24"/>
-              </w:rPr>
-            </w:pPr>
-            <w:r>
-              <w:rPr>
+                <w:rFonts w:asciiTheme="majorBidi" w:hAnsiTheme="majorBidi" w:cstheme="majorBidi"/>
+                <w:sz w:val="24"/>
+                <w:szCs w:val="24"/>
+              </w:rPr>
+            </w:pPr>
+            <w:r>
+              <w:rPr>
+                <w:rFonts w:asciiTheme="majorBidi" w:hAnsiTheme="majorBidi" w:cstheme="majorBidi"/>
                 <w:sz w:val="24"/>
                 <w:szCs w:val="24"/>
               </w:rPr>
@@ -749,6 +811,7 @@
           <w:p>
             <w:pPr>
               <w:rPr>
+                <w:rFonts w:asciiTheme="majorBidi" w:hAnsiTheme="majorBidi" w:cstheme="majorBidi"/>
                 <w:sz w:val="24"/>
                 <w:szCs w:val="24"/>
               </w:rPr>
@@ -760,6 +823,7 @@
     <w:p>
       <w:pPr>
         <w:rPr>
+          <w:rFonts w:asciiTheme="majorBidi" w:hAnsiTheme="majorBidi" w:cstheme="majorBidi"/>
           <w:sz w:val="24"/>
           <w:szCs w:val="24"/>
         </w:rPr>
@@ -768,6 +832,7 @@
     <w:p>
       <w:pPr>
         <w:rPr>
+          <w:rFonts w:asciiTheme="majorBidi" w:hAnsiTheme="majorBidi" w:cstheme="majorBidi"/>
           <w:b/>
           <w:bCs/>
           <w:sz w:val="28"/>
@@ -776,6 +841,7 @@
       </w:pPr>
       <w:r>
         <w:rPr>
+          <w:rFonts w:asciiTheme="majorBidi" w:hAnsiTheme="majorBidi" w:cstheme="majorBidi"/>
           <w:b/>
           <w:bCs/>
           <w:sz w:val="28"/>
@@ -785,6 +851,7 @@
       </w:r>
       <w:r>
         <w:rPr>
+          <w:rFonts w:asciiTheme="majorBidi" w:hAnsiTheme="majorBidi" w:cstheme="majorBidi"/>
           <w:b/>
           <w:bCs/>
           <w:sz w:val="28"/>
@@ -796,6 +863,7 @@
     <w:p>
       <w:pPr>
         <w:rPr>
+          <w:rFonts w:asciiTheme="majorBidi" w:hAnsiTheme="majorBidi" w:cstheme="majorBidi"/>
           <w:b/>
           <w:bCs/>
           <w:sz w:val="28"/>
@@ -806,6 +874,7 @@
     <w:p>
       <w:pPr>
         <w:rPr>
+          <w:rFonts w:asciiTheme="majorBidi" w:hAnsiTheme="majorBidi" w:cstheme="majorBidi"/>
           <w:b/>
           <w:bCs/>
           <w:sz w:val="28"/>
@@ -816,6 +885,7 @@
     <w:p>
       <w:pPr>
         <w:rPr>
+          <w:rFonts w:asciiTheme="majorBidi" w:hAnsiTheme="majorBidi" w:cstheme="majorBidi"/>
           <w:b/>
           <w:bCs/>
           <w:sz w:val="28"/>
@@ -824,6 +894,7 @@
       </w:pPr>
       <w:r>
         <w:rPr>
+          <w:rFonts w:asciiTheme="majorBidi" w:hAnsiTheme="majorBidi" w:cstheme="majorBidi"/>
           <w:b/>
           <w:bCs/>
           <w:sz w:val="28"/>
@@ -835,6 +906,7 @@
     <w:p>
       <w:pPr>
         <w:rPr>
+          <w:rFonts w:asciiTheme="majorBidi" w:hAnsiTheme="majorBidi" w:cstheme="majorBidi"/>
           <w:b/>
           <w:bCs/>
           <w:sz w:val="28"/>
@@ -843,6 +915,7 @@
       </w:pPr>
       <w:r>
         <w:rPr>
+          <w:rFonts w:asciiTheme="majorBidi" w:hAnsiTheme="majorBidi" w:cstheme="majorBidi"/>
           <w:b/>
           <w:bCs/>
           <w:sz w:val="28"/>
@@ -873,6 +946,7 @@
           <w:p>
             <w:pPr>
               <w:rPr>
+                <w:rFonts w:asciiTheme="majorBidi" w:hAnsiTheme="majorBidi" w:cstheme="majorBidi"/>
                 <w:b/>
                 <w:bCs/>
                 <w:sz w:val="28"/>
@@ -881,6 +955,7 @@
             </w:pPr>
             <w:r>
               <w:rPr>
+                <w:rFonts w:asciiTheme="majorBidi" w:hAnsiTheme="majorBidi" w:cstheme="majorBidi"/>
                 <w:b/>
                 <w:bCs/>
                 <w:sz w:val="24"/>
@@ -897,6 +972,7 @@
           <w:p>
             <w:pPr>
               <w:rPr>
+                <w:rFonts w:asciiTheme="majorBidi" w:hAnsiTheme="majorBidi" w:cstheme="majorBidi"/>
                 <w:b/>
                 <w:bCs/>
                 <w:sz w:val="28"/>
@@ -905,6 +981,7 @@
             </w:pPr>
             <w:r>
               <w:rPr>
+                <w:rFonts w:asciiTheme="majorBidi" w:hAnsiTheme="majorBidi" w:cstheme="majorBidi"/>
                 <w:b/>
                 <w:bCs/>
                 <w:sz w:val="24"/>
@@ -926,12 +1003,14 @@
           <w:p>
             <w:pPr>
               <w:rPr>
-                <w:sz w:val="24"/>
-                <w:szCs w:val="24"/>
-              </w:rPr>
-            </w:pPr>
-            <w:r>
-              <w:rPr>
+                <w:rFonts w:asciiTheme="majorBidi" w:hAnsiTheme="majorBidi" w:cstheme="majorBidi"/>
+                <w:sz w:val="24"/>
+                <w:szCs w:val="24"/>
+              </w:rPr>
+            </w:pPr>
+            <w:r>
+              <w:rPr>
+                <w:rFonts w:asciiTheme="majorBidi" w:hAnsiTheme="majorBidi" w:cstheme="majorBidi"/>
                 <w:sz w:val="24"/>
                 <w:szCs w:val="24"/>
               </w:rPr>
@@ -946,6 +1025,7 @@
           <w:p>
             <w:pPr>
               <w:rPr>
+                <w:rFonts w:asciiTheme="majorBidi" w:hAnsiTheme="majorBidi" w:cstheme="majorBidi"/>
                 <w:b/>
                 <w:bCs/>
                 <w:sz w:val="28"/>
@@ -966,12 +1046,14 @@
           <w:p>
             <w:pPr>
               <w:rPr>
-                <w:sz w:val="24"/>
-                <w:szCs w:val="24"/>
-              </w:rPr>
-            </w:pPr>
-            <w:r>
-              <w:rPr>
+                <w:rFonts w:asciiTheme="majorBidi" w:hAnsiTheme="majorBidi" w:cstheme="majorBidi"/>
+                <w:sz w:val="24"/>
+                <w:szCs w:val="24"/>
+              </w:rPr>
+            </w:pPr>
+            <w:r>
+              <w:rPr>
+                <w:rFonts w:asciiTheme="majorBidi" w:hAnsiTheme="majorBidi" w:cstheme="majorBidi"/>
                 <w:sz w:val="24"/>
                 <w:szCs w:val="24"/>
               </w:rPr>
@@ -986,6 +1068,7 @@
           <w:p>
             <w:pPr>
               <w:rPr>
+                <w:rFonts w:asciiTheme="majorBidi" w:hAnsiTheme="majorBidi" w:cstheme="majorBidi"/>
                 <w:b/>
                 <w:bCs/>
                 <w:sz w:val="28"/>
@@ -1006,12 +1089,14 @@
           <w:p>
             <w:pPr>
               <w:rPr>
-                <w:sz w:val="24"/>
-                <w:szCs w:val="24"/>
-              </w:rPr>
-            </w:pPr>
-            <w:r>
-              <w:rPr>
+                <w:rFonts w:asciiTheme="majorBidi" w:hAnsiTheme="majorBidi" w:cstheme="majorBidi"/>
+                <w:sz w:val="24"/>
+                <w:szCs w:val="24"/>
+              </w:rPr>
+            </w:pPr>
+            <w:r>
+              <w:rPr>
+                <w:rFonts w:asciiTheme="majorBidi" w:hAnsiTheme="majorBidi" w:cstheme="majorBidi"/>
                 <w:sz w:val="24"/>
                 <w:szCs w:val="24"/>
               </w:rPr>
@@ -1026,6 +1111,7 @@
           <w:p>
             <w:pPr>
               <w:rPr>
+                <w:rFonts w:asciiTheme="majorBidi" w:hAnsiTheme="majorBidi" w:cstheme="majorBidi"/>
                 <w:b/>
                 <w:bCs/>
                 <w:sz w:val="28"/>
@@ -1046,12 +1132,14 @@
           <w:p>
             <w:pPr>
               <w:rPr>
-                <w:sz w:val="24"/>
-                <w:szCs w:val="24"/>
-              </w:rPr>
-            </w:pPr>
-            <w:r>
-              <w:rPr>
+                <w:rFonts w:asciiTheme="majorBidi" w:hAnsiTheme="majorBidi" w:cstheme="majorBidi"/>
+                <w:sz w:val="24"/>
+                <w:szCs w:val="24"/>
+              </w:rPr>
+            </w:pPr>
+            <w:r>
+              <w:rPr>
+                <w:rFonts w:asciiTheme="majorBidi" w:hAnsiTheme="majorBidi" w:cstheme="majorBidi"/>
                 <w:sz w:val="24"/>
                 <w:szCs w:val="24"/>
               </w:rPr>
@@ -1066,12 +1154,14 @@
           <w:p>
             <w:pPr>
               <w:rPr>
-                <w:sz w:val="24"/>
-                <w:szCs w:val="24"/>
-              </w:rPr>
-            </w:pPr>
-            <w:r>
-              <w:rPr>
+                <w:rFonts w:asciiTheme="majorBidi" w:hAnsiTheme="majorBidi" w:cstheme="majorBidi"/>
+                <w:sz w:val="24"/>
+                <w:szCs w:val="24"/>
+              </w:rPr>
+            </w:pPr>
+            <w:r>
+              <w:rPr>
+                <w:rFonts w:asciiTheme="majorBidi" w:hAnsiTheme="majorBidi" w:cstheme="majorBidi"/>
                 <w:sz w:val="24"/>
                 <w:szCs w:val="24"/>
               </w:rPr>
@@ -1091,12 +1181,14 @@
           <w:p>
             <w:pPr>
               <w:rPr>
-                <w:sz w:val="24"/>
-                <w:szCs w:val="24"/>
-              </w:rPr>
-            </w:pPr>
-            <w:r>
-              <w:rPr>
+                <w:rFonts w:asciiTheme="majorBidi" w:hAnsiTheme="majorBidi" w:cstheme="majorBidi"/>
+                <w:sz w:val="24"/>
+                <w:szCs w:val="24"/>
+              </w:rPr>
+            </w:pPr>
+            <w:r>
+              <w:rPr>
+                <w:rFonts w:asciiTheme="majorBidi" w:hAnsiTheme="majorBidi" w:cstheme="majorBidi"/>
                 <w:sz w:val="24"/>
                 <w:szCs w:val="24"/>
               </w:rPr>
@@ -1111,6 +1203,7 @@
           <w:p>
             <w:pPr>
               <w:rPr>
+                <w:rFonts w:asciiTheme="majorBidi" w:hAnsiTheme="majorBidi" w:cstheme="majorBidi"/>
                 <w:b/>
                 <w:bCs/>
                 <w:sz w:val="28"/>
@@ -1131,12 +1224,14 @@
           <w:p>
             <w:pPr>
               <w:rPr>
-                <w:sz w:val="24"/>
-                <w:szCs w:val="24"/>
-              </w:rPr>
-            </w:pPr>
-            <w:r>
-              <w:rPr>
+                <w:rFonts w:asciiTheme="majorBidi" w:hAnsiTheme="majorBidi" w:cstheme="majorBidi"/>
+                <w:sz w:val="24"/>
+                <w:szCs w:val="24"/>
+              </w:rPr>
+            </w:pPr>
+            <w:r>
+              <w:rPr>
+                <w:rFonts w:asciiTheme="majorBidi" w:hAnsiTheme="majorBidi" w:cstheme="majorBidi"/>
                 <w:sz w:val="24"/>
                 <w:szCs w:val="24"/>
               </w:rPr>
@@ -1151,6 +1246,7 @@
           <w:p>
             <w:pPr>
               <w:rPr>
+                <w:rFonts w:asciiTheme="majorBidi" w:hAnsiTheme="majorBidi" w:cstheme="majorBidi"/>
                 <w:b/>
                 <w:bCs/>
                 <w:sz w:val="28"/>
@@ -1171,12 +1267,14 @@
           <w:p>
             <w:pPr>
               <w:rPr>
-                <w:sz w:val="24"/>
-                <w:szCs w:val="24"/>
-              </w:rPr>
-            </w:pPr>
-            <w:r>
-              <w:rPr>
+                <w:rFonts w:asciiTheme="majorBidi" w:hAnsiTheme="majorBidi" w:cstheme="majorBidi"/>
+                <w:sz w:val="24"/>
+                <w:szCs w:val="24"/>
+              </w:rPr>
+            </w:pPr>
+            <w:r>
+              <w:rPr>
+                <w:rFonts w:asciiTheme="majorBidi" w:hAnsiTheme="majorBidi" w:cstheme="majorBidi"/>
                 <w:sz w:val="24"/>
                 <w:szCs w:val="24"/>
               </w:rPr>
@@ -1191,6 +1289,7 @@
           <w:p>
             <w:pPr>
               <w:rPr>
+                <w:rFonts w:asciiTheme="majorBidi" w:hAnsiTheme="majorBidi" w:cstheme="majorBidi"/>
                 <w:b/>
                 <w:bCs/>
                 <w:sz w:val="28"/>
@@ -1211,12 +1310,14 @@
           <w:p>
             <w:pPr>
               <w:rPr>
-                <w:sz w:val="24"/>
-                <w:szCs w:val="24"/>
-              </w:rPr>
-            </w:pPr>
-            <w:r>
-              <w:rPr>
+                <w:rFonts w:asciiTheme="majorBidi" w:hAnsiTheme="majorBidi" w:cstheme="majorBidi"/>
+                <w:sz w:val="24"/>
+                <w:szCs w:val="24"/>
+              </w:rPr>
+            </w:pPr>
+            <w:r>
+              <w:rPr>
+                <w:rFonts w:asciiTheme="majorBidi" w:hAnsiTheme="majorBidi" w:cstheme="majorBidi"/>
                 <w:sz w:val="24"/>
                 <w:szCs w:val="24"/>
               </w:rPr>
@@ -1231,12 +1332,14 @@
           <w:p>
             <w:pPr>
               <w:rPr>
-                <w:sz w:val="24"/>
-                <w:szCs w:val="24"/>
-              </w:rPr>
-            </w:pPr>
-            <w:r>
-              <w:rPr>
+                <w:rFonts w:asciiTheme="majorBidi" w:hAnsiTheme="majorBidi" w:cstheme="majorBidi"/>
+                <w:sz w:val="24"/>
+                <w:szCs w:val="24"/>
+              </w:rPr>
+            </w:pPr>
+            <w:r>
+              <w:rPr>
+                <w:rFonts w:asciiTheme="majorBidi" w:hAnsiTheme="majorBidi" w:cstheme="majorBidi"/>
                 <w:sz w:val="24"/>
                 <w:szCs w:val="24"/>
               </w:rPr>
@@ -1256,12 +1359,14 @@
           <w:p>
             <w:pPr>
               <w:rPr>
-                <w:sz w:val="24"/>
-                <w:szCs w:val="24"/>
-              </w:rPr>
-            </w:pPr>
-            <w:r>
-              <w:rPr>
+                <w:rFonts w:asciiTheme="majorBidi" w:hAnsiTheme="majorBidi" w:cstheme="majorBidi"/>
+                <w:sz w:val="24"/>
+                <w:szCs w:val="24"/>
+              </w:rPr>
+            </w:pPr>
+            <w:r>
+              <w:rPr>
+                <w:rFonts w:asciiTheme="majorBidi" w:hAnsiTheme="majorBidi" w:cstheme="majorBidi"/>
                 <w:sz w:val="24"/>
                 <w:szCs w:val="24"/>
               </w:rPr>
@@ -1276,6 +1381,7 @@
           <w:p>
             <w:pPr>
               <w:rPr>
+                <w:rFonts w:asciiTheme="majorBidi" w:hAnsiTheme="majorBidi" w:cstheme="majorBidi"/>
                 <w:b/>
                 <w:bCs/>
                 <w:sz w:val="28"/>
@@ -1285,10 +1391,12 @@
           </w:p>
         </w:tc>
       </w:tr>
+      <w:bookmarkEnd w:id="0"/>
     </w:tbl>
     <w:p>
       <w:pPr>
         <w:rPr>
+          <w:rFonts w:asciiTheme="majorBidi" w:hAnsiTheme="majorBidi" w:cstheme="majorBidi"/>
           <w:b/>
           <w:bCs/>
           <w:sz w:val="28"/>

</xml_diff>